<commit_message>
Post June 30, 2016 group meeting
</commit_message>
<xml_diff>
--- a/misc_docs/A Solution for Mapping OMOP Observation to PCORnet Vital Smoking.docx
+++ b/misc_docs/A Solution for Mapping OMOP Observation to PCORnet Vital Smoking.docx
@@ -18,12 +18,7 @@
     </w:p>
     <w:p>
       <w:r>
-        <w:t xml:space="preserve">I have a </w:t>
-      </w:r>
-      <w:bookmarkStart w:id="0" w:name="_GoBack"/>
-      <w:bookmarkEnd w:id="0"/>
-      <w:r>
-        <w:t xml:space="preserve">solution for mapping smoking information from OMOP to PCORnet vital smoking fields. </w:t>
+        <w:t xml:space="preserve">I have a solution for mapping smoking information from OMOP to PCORnet vital smoking fields. </w:t>
       </w:r>
       <w:r>
         <w:t xml:space="preserve"> This solution meets one of my primary goals, as an ETL developer, that it can be implement as a single (though somewhat complex) SQL statement. </w:t>
@@ -880,6 +875,133 @@
               </w:rPr>
               <w:t>Unknown</w:t>
             </w:r>
+          </w:p>
+        </w:tc>
+      </w:tr>
+      <w:tr>
+        <w:trPr>
+          <w:trHeight w:val="300"/>
+        </w:trPr>
+        <w:tc>
+          <w:tcPr>
+            <w:tcW w:w="960" w:type="dxa"/>
+            <w:tcBorders>
+              <w:top w:val="nil"/>
+              <w:left w:val="single" w:sz="4" w:space="0" w:color="auto"/>
+              <w:bottom w:val="single" w:sz="4" w:space="0" w:color="auto"/>
+              <w:right w:val="single" w:sz="4" w:space="0" w:color="auto"/>
+            </w:tcBorders>
+            <w:shd w:val="clear" w:color="auto" w:fill="auto"/>
+            <w:noWrap/>
+            <w:vAlign w:val="bottom"/>
+          </w:tcPr>
+          <w:p>
+            <w:pPr>
+              <w:spacing w:after="0" w:line="240" w:lineRule="auto"/>
+              <w:rPr>
+                <w:rFonts w:ascii="Calibri" w:eastAsia="Times New Roman" w:hAnsi="Calibri" w:cs="Times New Roman"/>
+                <w:color w:val="000000"/>
+              </w:rPr>
+            </w:pPr>
+          </w:p>
+        </w:tc>
+        <w:tc>
+          <w:tcPr>
+            <w:tcW w:w="1620" w:type="dxa"/>
+            <w:tcBorders>
+              <w:top w:val="nil"/>
+              <w:left w:val="nil"/>
+              <w:bottom w:val="single" w:sz="4" w:space="0" w:color="auto"/>
+              <w:right w:val="single" w:sz="4" w:space="0" w:color="auto"/>
+            </w:tcBorders>
+            <w:shd w:val="clear" w:color="auto" w:fill="auto"/>
+            <w:noWrap/>
+            <w:vAlign w:val="bottom"/>
+          </w:tcPr>
+          <w:p>
+            <w:pPr>
+              <w:spacing w:after="0" w:line="240" w:lineRule="auto"/>
+              <w:rPr>
+                <w:rFonts w:ascii="Calibri" w:eastAsia="Times New Roman" w:hAnsi="Calibri" w:cs="Times New Roman"/>
+                <w:color w:val="000000"/>
+              </w:rPr>
+            </w:pPr>
+          </w:p>
+        </w:tc>
+        <w:tc>
+          <w:tcPr>
+            <w:tcW w:w="1680" w:type="dxa"/>
+            <w:tcBorders>
+              <w:top w:val="nil"/>
+              <w:left w:val="nil"/>
+              <w:bottom w:val="single" w:sz="4" w:space="0" w:color="auto"/>
+              <w:right w:val="single" w:sz="4" w:space="0" w:color="auto"/>
+            </w:tcBorders>
+            <w:shd w:val="clear" w:color="auto" w:fill="auto"/>
+            <w:noWrap/>
+            <w:vAlign w:val="bottom"/>
+          </w:tcPr>
+          <w:p>
+            <w:pPr>
+              <w:spacing w:after="0" w:line="240" w:lineRule="auto"/>
+              <w:rPr>
+                <w:rFonts w:ascii="Calibri" w:eastAsia="Times New Roman" w:hAnsi="Calibri" w:cs="Times New Roman"/>
+                <w:color w:val="000000"/>
+              </w:rPr>
+            </w:pPr>
+            <w:r>
+              <w:rPr>
+                <w:rFonts w:ascii="Calibri" w:eastAsia="Times New Roman" w:hAnsi="Calibri" w:cs="Times New Roman"/>
+                <w:color w:val="000000"/>
+              </w:rPr>
+              <w:t>Second Hand</w:t>
+            </w:r>
+          </w:p>
+        </w:tc>
+        <w:tc>
+          <w:tcPr>
+            <w:tcW w:w="960" w:type="dxa"/>
+            <w:tcBorders>
+              <w:top w:val="nil"/>
+              <w:left w:val="nil"/>
+              <w:bottom w:val="single" w:sz="4" w:space="0" w:color="auto"/>
+              <w:right w:val="single" w:sz="4" w:space="0" w:color="auto"/>
+            </w:tcBorders>
+            <w:shd w:val="clear" w:color="auto" w:fill="auto"/>
+            <w:noWrap/>
+            <w:vAlign w:val="bottom"/>
+          </w:tcPr>
+          <w:p>
+            <w:pPr>
+              <w:spacing w:after="0" w:line="240" w:lineRule="auto"/>
+              <w:rPr>
+                <w:rFonts w:ascii="Calibri" w:eastAsia="Times New Roman" w:hAnsi="Calibri" w:cs="Times New Roman"/>
+                <w:color w:val="000000"/>
+              </w:rPr>
+            </w:pPr>
+          </w:p>
+        </w:tc>
+        <w:tc>
+          <w:tcPr>
+            <w:tcW w:w="1720" w:type="dxa"/>
+            <w:tcBorders>
+              <w:top w:val="nil"/>
+              <w:left w:val="nil"/>
+              <w:bottom w:val="single" w:sz="4" w:space="0" w:color="auto"/>
+              <w:right w:val="single" w:sz="4" w:space="0" w:color="auto"/>
+            </w:tcBorders>
+            <w:shd w:val="clear" w:color="auto" w:fill="auto"/>
+            <w:noWrap/>
+            <w:vAlign w:val="bottom"/>
+          </w:tcPr>
+          <w:p>
+            <w:pPr>
+              <w:spacing w:after="0" w:line="240" w:lineRule="auto"/>
+              <w:rPr>
+                <w:rFonts w:ascii="Calibri" w:eastAsia="Times New Roman" w:hAnsi="Calibri" w:cs="Times New Roman"/>
+                <w:color w:val="000000"/>
+              </w:rPr>
+            </w:pPr>
           </w:p>
         </w:tc>
       </w:tr>
@@ -1714,7 +1836,13 @@
         <w:spacing w:after="0" w:line="276" w:lineRule="auto"/>
       </w:pPr>
       <w:r>
-        <w:t>The problem is a bit more complex, because there may be more than once tobacco related concept in OMOP.  So that continuing with this example, the person may also have the following concepts.</w:t>
+        <w:t xml:space="preserve">The problem is a bit more complex, because there may be more than </w:t>
+      </w:r>
+      <w:r>
+        <w:t>one</w:t>
+      </w:r>
+      <w:r>
+        <w:t xml:space="preserve"> tobacco related concept in OMOP.  So that continuing with this example, the person may also have the following concepts.</w:t>
       </w:r>
     </w:p>
     <w:p>
@@ -2877,19 +3005,30 @@
         <w:t>SMOKE Degree</w:t>
       </w:r>
       <w:r>
-        <w:t xml:space="preserve"> and so forth for 3x4x5x3x4 </w:t>
+        <w:t xml:space="preserve"> and so forth for 3x4x6</w:t>
+      </w:r>
+      <w:r>
+        <w:t xml:space="preserve">x3x4 </w:t>
       </w:r>
       <w:r>
         <w:t>equal</w:t>
       </w:r>
       <w:r>
-        <w:t xml:space="preserve"> 720 possible states</w:t>
+        <w:t xml:space="preserve"> </w:t>
+      </w:r>
+      <w:r>
+        <w:t>864</w:t>
+      </w:r>
+      <w:r>
+        <w:t xml:space="preserve"> possible states</w:t>
       </w:r>
     </w:p>
     <w:p>
       <w:pPr>
         <w:spacing w:after="0" w:line="276" w:lineRule="auto"/>
       </w:pPr>
+      <w:bookmarkStart w:id="0" w:name="_GoBack"/>
+      <w:bookmarkEnd w:id="0"/>
     </w:p>
     <w:sectPr>
       <w:pgSz w:w="12240" w:h="15840"/>

</xml_diff>